<commit_message>
tipoIdentifier, codesystem 0203, conselhos profissionais
</commit_message>
<xml_diff>
--- a/Entregaveis/Publicacoes/Sumário Internacional do Paciente Brasil.docx
+++ b/Entregaveis/Publicacoes/Sumário Internacional do Paciente Brasil.docx
@@ -351,6 +351,7 @@
         </w:rPr>
         <w:t xml:space="preserve"> Silva Souza</w:t>
       </w:r>
+      <w:proofErr w:type="gramStart"/>
       <w:r>
         <w:rPr>
           <w:color w:val="000000"/>
@@ -399,6 +400,7 @@
         <w:t>landa</w:t>
       </w:r>
       <w:proofErr w:type="spellEnd"/>
+      <w:proofErr w:type="gramEnd"/>
       <w:r>
         <w:rPr>
           <w:color w:val="000000"/>
@@ -1755,7 +1757,7 @@
         <w:rPr>
           <w:lang w:val="pt-BR"/>
         </w:rPr>
-        <w:t>;</w:t>
+        <w:t xml:space="preserve">. </w:t>
       </w:r>
       <w:r>
         <w:rPr>

</xml_diff>